<commit_message>
Criando uma pasta com a documentação final da Noctoramento
</commit_message>
<xml_diff>
--- a/StoryBorard---ProtoPersona---UserStories/User Stories - Noctoramento.docx
+++ b/StoryBorard---ProtoPersona---UserStories/User Stories - Noctoramento.docx
@@ -1,6 +1,6 @@
 
 <file path=word/document.xml><?xml version="1.0" encoding="utf-8"?>
-<w:document xmlns:wpc="http://schemas.microsoft.com/office/word/2010/wordprocessingCanvas" xmlns:cx="http://schemas.microsoft.com/office/drawing/2014/chartex" xmlns:cx1="http://schemas.microsoft.com/office/drawing/2015/9/8/chartex" xmlns:cx2="http://schemas.microsoft.com/office/drawing/2015/10/21/chartex" xmlns:cx3="http://schemas.microsoft.com/office/drawing/2016/5/9/chartex" xmlns:cx4="http://schemas.microsoft.com/office/drawing/2016/5/10/chartex" xmlns:cx5="http://schemas.microsoft.com/office/drawing/2016/5/11/chartex" xmlns:cx6="http://schemas.microsoft.com/office/drawing/2016/5/12/chartex" xmlns:cx7="http://schemas.microsoft.com/office/drawing/2016/5/13/chartex" xmlns:cx8="http://schemas.microsoft.com/office/drawing/2016/5/14/chartex" xmlns:mc="http://schemas.openxmlformats.org/markup-compatibility/2006" xmlns:aink="http://schemas.microsoft.com/office/drawing/2016/ink" xmlns:am3d="http://schemas.microsoft.com/office/drawing/2017/model3d" xmlns:o="urn:schemas-microsoft-com:office:office" xmlns:oel="http://schemas.microsoft.com/office/2019/extlst" xmlns:r="http://schemas.openxmlformats.org/officeDocument/2006/relationships" xmlns:m="http://schemas.openxmlformats.org/officeDocument/2006/math" xmlns:v="urn:schemas-microsoft-com:vml" xmlns:wp14="http://schemas.microsoft.com/office/word/2010/wordprocessingDrawing" xmlns:wp="http://schemas.openxmlformats.org/drawingml/2006/wordprocessingDrawing" xmlns:w10="urn:schemas-microsoft-com:office:word" xmlns:w="http://schemas.openxmlformats.org/wordprocessingml/2006/main" xmlns:w14="http://schemas.microsoft.com/office/word/2010/wordml" xmlns:w15="http://schemas.microsoft.com/office/word/2012/wordml" xmlns:w16cex="http://schemas.microsoft.com/office/word/2018/wordml/cex" xmlns:w16cid="http://schemas.microsoft.com/office/word/2016/wordml/cid" xmlns:w16="http://schemas.microsoft.com/office/word/2018/wordml" xmlns:w16sdtdh="http://schemas.microsoft.com/office/word/2020/wordml/sdtdatahash" xmlns:w16se="http://schemas.microsoft.com/office/word/2015/wordml/symex" xmlns:wpg="http://schemas.microsoft.com/office/word/2010/wordprocessingGroup" xmlns:wpi="http://schemas.microsoft.com/office/word/2010/wordprocessingInk" xmlns:wne="http://schemas.microsoft.com/office/word/2006/wordml" xmlns:wps="http://schemas.microsoft.com/office/word/2010/wordprocessingShape" mc:Ignorable="w14 w15 w16se w16cid w16 w16cex w16sdtdh wp14">
+<w:document xmlns:wpc="http://schemas.microsoft.com/office/word/2010/wordprocessingCanvas" xmlns:cx="http://schemas.microsoft.com/office/drawing/2014/chartex" xmlns:cx1="http://schemas.microsoft.com/office/drawing/2015/9/8/chartex" xmlns:cx2="http://schemas.microsoft.com/office/drawing/2015/10/21/chartex" xmlns:cx3="http://schemas.microsoft.com/office/drawing/2016/5/9/chartex" xmlns:cx4="http://schemas.microsoft.com/office/drawing/2016/5/10/chartex" xmlns:cx5="http://schemas.microsoft.com/office/drawing/2016/5/11/chartex" xmlns:cx6="http://schemas.microsoft.com/office/drawing/2016/5/12/chartex" xmlns:cx7="http://schemas.microsoft.com/office/drawing/2016/5/13/chartex" xmlns:cx8="http://schemas.microsoft.com/office/drawing/2016/5/14/chartex" xmlns:mc="http://schemas.openxmlformats.org/markup-compatibility/2006" xmlns:aink="http://schemas.microsoft.com/office/drawing/2016/ink" xmlns:am3d="http://schemas.microsoft.com/office/drawing/2017/model3d" xmlns:o="urn:schemas-microsoft-com:office:office" xmlns:oel="http://schemas.microsoft.com/office/2019/extlst" xmlns:r="http://schemas.openxmlformats.org/officeDocument/2006/relationships" xmlns:m="http://schemas.openxmlformats.org/officeDocument/2006/math" xmlns:v="urn:schemas-microsoft-com:vml" xmlns:wp14="http://schemas.microsoft.com/office/word/2010/wordprocessingDrawing" xmlns:wp="http://schemas.openxmlformats.org/drawingml/2006/wordprocessingDrawing" xmlns:w10="urn:schemas-microsoft-com:office:word" xmlns:w="http://schemas.openxmlformats.org/wordprocessingml/2006/main" xmlns:w14="http://schemas.microsoft.com/office/word/2010/wordml" xmlns:w15="http://schemas.microsoft.com/office/word/2012/wordml" xmlns:w16cex="http://schemas.microsoft.com/office/word/2018/wordml/cex" xmlns:w16cid="http://schemas.microsoft.com/office/word/2016/wordml/cid" xmlns:w16="http://schemas.microsoft.com/office/word/2018/wordml" xmlns:w16du="http://schemas.microsoft.com/office/word/2023/wordml/word16du" xmlns:w16sdtdh="http://schemas.microsoft.com/office/word/2020/wordml/sdtdatahash" xmlns:w16se="http://schemas.microsoft.com/office/word/2015/wordml/symex" xmlns:wpg="http://schemas.microsoft.com/office/word/2010/wordprocessingGroup" xmlns:wpi="http://schemas.microsoft.com/office/word/2010/wordprocessingInk" xmlns:wne="http://schemas.microsoft.com/office/word/2006/wordml" xmlns:wps="http://schemas.microsoft.com/office/word/2010/wordprocessingShape" mc:Ignorable="w14 w15 w16se w16cid w16 w16cex w16sdtdh w16du wp14">
   <w:body>
     <w:p>
       <w:pPr>
@@ -50,23 +50,7 @@
           <w:sz w:val="24"/>
           <w:szCs w:val="24"/>
         </w:rPr>
-        <w:t xml:space="preserve">Eu Carl Miller enquanto gestor de infraestrutura, desejo ser capaz de identificar que colaborador está alocado com qual máquina </w:t>
-      </w:r>
-      <w:r>
-        <w:rPr>
-          <w:rFonts w:ascii="Arial Nova" w:eastAsia="Arial Nova" w:hAnsi="Arial Nova" w:cs="Arial Nova"/>
-          <w:sz w:val="24"/>
-          <w:szCs w:val="24"/>
-        </w:rPr>
-        <w:t>além de</w:t>
-      </w:r>
-      <w:r>
-        <w:rPr>
-          <w:rFonts w:ascii="Arial Nova" w:eastAsia="Arial Nova" w:hAnsi="Arial Nova" w:cs="Arial Nova"/>
-          <w:sz w:val="24"/>
-          <w:szCs w:val="24"/>
-        </w:rPr>
-        <w:t xml:space="preserve"> poder alterar esses registros para assim ter um melhor manejo sobre os patrimônios da empresa;</w:t>
+        <w:t>Eu Carl Miller enquanto gestor de infraestrutura, desejo ser capaz de identificar que colaborador está alocado com qual máquina além de poder alterar esses registros para assim ter um melhor manejo sobre os patrimônios da empresa;</w:t>
       </w:r>
     </w:p>
     <w:p>
@@ -376,123 +360,8 @@
           <w:sz w:val="24"/>
           <w:szCs w:val="24"/>
         </w:rPr>
-        <w:t>Eu Carl Miller enquanto gestor de infraestrutura, gostaria que o sistema além de monitorar as máquinas, também realiza</w:t>
-      </w:r>
-      <w:r>
-        <w:rPr>
-          <w:rFonts w:ascii="Arial Nova" w:eastAsia="Arial Nova" w:hAnsi="Arial Nova" w:cs="Arial Nova"/>
-          <w:sz w:val="24"/>
-          <w:szCs w:val="24"/>
-        </w:rPr>
-        <w:t>s</w:t>
-      </w:r>
-      <w:r>
-        <w:rPr>
-          <w:rFonts w:ascii="Arial Nova" w:eastAsia="Arial Nova" w:hAnsi="Arial Nova" w:cs="Arial Nova"/>
-          <w:sz w:val="24"/>
-          <w:szCs w:val="24"/>
-        </w:rPr>
-        <w:t>se tarefas rotineiras para manter as máquinas em bom estado;</w:t>
-      </w:r>
-    </w:p>
-    <w:p>
-      <w:pPr>
-        <w:rPr>
-          <w:rFonts w:ascii="Arial Nova" w:eastAsia="Arial Nova" w:hAnsi="Arial Nova" w:cs="Arial Nova"/>
-          <w:sz w:val="24"/>
-          <w:szCs w:val="24"/>
-        </w:rPr>
-      </w:pPr>
-    </w:p>
-    <w:p>
-      <w:pPr>
-        <w:rPr>
-          <w:rFonts w:ascii="Arial Nova" w:eastAsia="Arial Nova" w:hAnsi="Arial Nova" w:cs="Arial Nova"/>
-          <w:sz w:val="24"/>
-          <w:szCs w:val="24"/>
-        </w:rPr>
-      </w:pPr>
-    </w:p>
-    <w:p>
-      <w:pPr>
-        <w:rPr>
-          <w:rFonts w:ascii="Arial Nova" w:eastAsia="Arial Nova" w:hAnsi="Arial Nova" w:cs="Arial Nova"/>
-          <w:sz w:val="24"/>
-          <w:szCs w:val="24"/>
-        </w:rPr>
-      </w:pPr>
-    </w:p>
-    <w:p>
-      <w:pPr>
-        <w:rPr>
-          <w:rFonts w:ascii="Arial Nova" w:eastAsia="Arial Nova" w:hAnsi="Arial Nova" w:cs="Arial Nova"/>
-          <w:sz w:val="24"/>
-          <w:szCs w:val="24"/>
-        </w:rPr>
-      </w:pPr>
-    </w:p>
-    <w:p>
-      <w:pPr>
-        <w:rPr>
-          <w:rFonts w:ascii="Arial Nova" w:eastAsia="Arial Nova" w:hAnsi="Arial Nova" w:cs="Arial Nova"/>
-          <w:sz w:val="24"/>
-          <w:szCs w:val="24"/>
-        </w:rPr>
-      </w:pPr>
-    </w:p>
-    <w:p>
-      <w:pPr>
-        <w:rPr>
-          <w:rFonts w:ascii="Arial Nova" w:eastAsia="Arial Nova" w:hAnsi="Arial Nova" w:cs="Arial Nova"/>
-          <w:sz w:val="24"/>
-          <w:szCs w:val="24"/>
-        </w:rPr>
-      </w:pPr>
-    </w:p>
-    <w:p>
-      <w:pPr>
-        <w:rPr>
-          <w:rFonts w:ascii="Arial Nova" w:eastAsia="Arial Nova" w:hAnsi="Arial Nova" w:cs="Arial Nova"/>
-          <w:sz w:val="24"/>
-          <w:szCs w:val="24"/>
-        </w:rPr>
-      </w:pPr>
-    </w:p>
-    <w:p>
-      <w:pPr>
-        <w:rPr>
-          <w:rFonts w:ascii="Arial Nova" w:eastAsia="Arial Nova" w:hAnsi="Arial Nova" w:cs="Arial Nova"/>
-          <w:sz w:val="24"/>
-          <w:szCs w:val="24"/>
-        </w:rPr>
-      </w:pPr>
-    </w:p>
-    <w:p>
-      <w:pPr>
-        <w:rPr>
-          <w:rFonts w:ascii="Arial Nova" w:eastAsia="Arial Nova" w:hAnsi="Arial Nova" w:cs="Arial Nova"/>
-          <w:sz w:val="24"/>
-          <w:szCs w:val="24"/>
-        </w:rPr>
-      </w:pPr>
-    </w:p>
-    <w:p>
-      <w:pPr>
-        <w:rPr>
-          <w:rFonts w:ascii="Arial Nova" w:eastAsia="Arial Nova" w:hAnsi="Arial Nova" w:cs="Arial Nova"/>
-          <w:sz w:val="24"/>
-          <w:szCs w:val="24"/>
-        </w:rPr>
-      </w:pPr>
-    </w:p>
-    <w:p>
-      <w:pPr>
-        <w:rPr>
-          <w:rFonts w:ascii="Arial Nova" w:eastAsia="Arial Nova" w:hAnsi="Arial Nova" w:cs="Arial Nova"/>
-          <w:sz w:val="24"/>
-          <w:szCs w:val="24"/>
-        </w:rPr>
-      </w:pPr>
+        <w:t>Eu Carl Miller enquanto gestor de infraestrutura, gostaria que o sistema além de monitorar as máquinas, também realizasse tarefas rotineiras para manter as máquinas em bom estado;</w:t>
+      </w:r>
     </w:p>
     <w:sectPr>
       <w:pgSz w:w="11906" w:h="16838"/>
@@ -505,7 +374,7 @@
 </file>
 
 <file path=word/styles.xml><?xml version="1.0" encoding="utf-8"?>
-<w:styles xmlns:mc="http://schemas.openxmlformats.org/markup-compatibility/2006" xmlns:r="http://schemas.openxmlformats.org/officeDocument/2006/relationships" xmlns:w="http://schemas.openxmlformats.org/wordprocessingml/2006/main" xmlns:w14="http://schemas.microsoft.com/office/word/2010/wordml" xmlns:w15="http://schemas.microsoft.com/office/word/2012/wordml" xmlns:w16cex="http://schemas.microsoft.com/office/word/2018/wordml/cex" xmlns:w16cid="http://schemas.microsoft.com/office/word/2016/wordml/cid" xmlns:w16="http://schemas.microsoft.com/office/word/2018/wordml" xmlns:w16sdtdh="http://schemas.microsoft.com/office/word/2020/wordml/sdtdatahash" xmlns:w16se="http://schemas.microsoft.com/office/word/2015/wordml/symex" mc:Ignorable="w14 w15 w16se w16cid w16 w16cex w16sdtdh">
+<w:styles xmlns:mc="http://schemas.openxmlformats.org/markup-compatibility/2006" xmlns:r="http://schemas.openxmlformats.org/officeDocument/2006/relationships" xmlns:w="http://schemas.openxmlformats.org/wordprocessingml/2006/main" xmlns:w14="http://schemas.microsoft.com/office/word/2010/wordml" xmlns:w15="http://schemas.microsoft.com/office/word/2012/wordml" xmlns:w16cex="http://schemas.microsoft.com/office/word/2018/wordml/cex" xmlns:w16cid="http://schemas.microsoft.com/office/word/2016/wordml/cid" xmlns:w16="http://schemas.microsoft.com/office/word/2018/wordml" xmlns:w16du="http://schemas.microsoft.com/office/word/2023/wordml/word16du" xmlns:w16sdtdh="http://schemas.microsoft.com/office/word/2020/wordml/sdtdatahash" xmlns:w16se="http://schemas.microsoft.com/office/word/2015/wordml/symex" mc:Ignorable="w14 w15 w16se w16cid w16 w16cex w16sdtdh w16du">
   <w:docDefaults>
     <w:rPrDefault>
       <w:rPr>

</xml_diff>